<commit_message>
+ Updated Tech doc + Added Remove Book function
</commit_message>
<xml_diff>
--- a/documentations/Tech Doc.docx
+++ b/documentations/Tech Doc.docx
@@ -25,9 +25,9 @@
         </w:rPr>
         <w:drawing>
           <wp:inline distT="0" distB="0" distL="0" distR="0">
-            <wp:extent cx="4577907" cy="1990725"/>
+            <wp:extent cx="4391025" cy="2027675"/>
             <wp:effectExtent l="0" t="0" r="0" b="0"/>
-            <wp:docPr id="2" name="Picture 2"/>
+            <wp:docPr id="3" name="Picture 3"/>
             <wp:cNvGraphicFramePr>
               <a:graphicFrameLocks xmlns:a="http://schemas.openxmlformats.org/drawingml/2006/main" noChangeAspect="1"/>
             </wp:cNvGraphicFramePr>
@@ -35,7 +35,7 @@
               <a:graphicData uri="http://schemas.openxmlformats.org/drawingml/2006/picture">
                 <pic:pic xmlns:pic="http://schemas.openxmlformats.org/drawingml/2006/picture">
                   <pic:nvPicPr>
-                    <pic:cNvPr id="2" name="ER Diagram.jpg"/>
+                    <pic:cNvPr id="3" name="ER Diagram.jpg"/>
                     <pic:cNvPicPr/>
                   </pic:nvPicPr>
                   <pic:blipFill>
@@ -53,7 +53,7 @@
                   <pic:spPr>
                     <a:xfrm>
                       <a:off x="0" y="0"/>
-                      <a:ext cx="4581131" cy="1992127"/>
+                      <a:ext cx="4398343" cy="2031054"/>
                     </a:xfrm>
                     <a:prstGeom prst="rect">
                       <a:avLst/>

</xml_diff>